<commit_message>
Ajout du modèle ML KNN
</commit_message>
<xml_diff>
--- a/Enonce_Etude de cas GamesUP.docx
+++ b/Enonce_Etude de cas GamesUP.docx
@@ -1546,6 +1546,7 @@
           <w:numId w:val="3"/>
         </w:numPr>
         <w:rPr>
+          <w:rStyle w:val="Aucun"/>
           <w:rFonts w:ascii="Calibri" w:hAnsi="Calibri"/>
           <w:lang w:val="pt-PT"/>
         </w:rPr>
@@ -1605,13 +1606,73 @@
         <w:t>apprentissage automatique (Machine Learning)</w:t>
       </w:r>
     </w:p>
+    <w:p>
+      <w:pPr>
+        <w:pStyle w:val="Corps"/>
+        <w:rPr>
+          <w:rStyle w:val="Aucun"/>
+          <w:rFonts w:ascii="Calibri" w:hAnsi="Calibri"/>
+        </w:rPr>
+      </w:pPr>
+    </w:p>
+    <w:p>
+      <w:pPr>
+        <w:pStyle w:val="Corps"/>
+        <w:rPr>
+          <w:rStyle w:val="Aucun"/>
+          <w:rFonts w:ascii="Calibri" w:hAnsi="Calibri"/>
+        </w:rPr>
+      </w:pPr>
+    </w:p>
+    <w:p>
+      <w:pPr>
+        <w:pStyle w:val="Corps"/>
+        <w:rPr>
+          <w:rStyle w:val="Aucun"/>
+          <w:rFonts w:ascii="Calibri" w:hAnsi="Calibri"/>
+        </w:rPr>
+      </w:pPr>
+      <w:r>
+        <w:rPr>
+          <w:rStyle w:val="Aucun"/>
+          <w:rFonts w:ascii="Calibri" w:hAnsi="Calibri"/>
+        </w:rPr>
+        <w:t>REFERENCES :</w:t>
+      </w:r>
+    </w:p>
+    <w:p>
+      <w:pPr>
+        <w:pStyle w:val="Corps"/>
+        <w:rPr>
+          <w:rFonts w:ascii="Calibri" w:hAnsi="Calibri"/>
+          <w:lang w:val="pt-PT"/>
+        </w:rPr>
+      </w:pPr>
+      <w:r>
+        <w:rPr>
+          <w:rFonts w:ascii="Calibri" w:hAnsi="Calibri"/>
+          <w:lang w:val="pt-PT"/>
+        </w:rPr>
+        <w:t xml:space="preserve">Liste des jeux de société : </w:t>
+      </w:r>
+      <w:hyperlink r:id="rId11" w:history="1">
+        <w:r>
+          <w:rPr>
+            <w:rStyle w:val="Lienhypertexte"/>
+            <w:rFonts w:ascii="Calibri" w:hAnsi="Calibri"/>
+            <w:lang w:val="pt-PT"/>
+          </w:rPr>
+          <w:t>https://fr.boardgamearena.com/</w:t>
+        </w:r>
+      </w:hyperlink>
+    </w:p>
     <w:sectPr>
-      <w:headerReference w:type="even" r:id="rId11"/>
-      <w:headerReference w:type="default" r:id="rId12"/>
-      <w:footerReference w:type="even" r:id="rId13"/>
-      <w:footerReference w:type="default" r:id="rId14"/>
-      <w:headerReference w:type="first" r:id="rId15"/>
-      <w:footerReference w:type="first" r:id="rId16"/>
+      <w:headerReference w:type="even" r:id="rId12"/>
+      <w:headerReference w:type="default" r:id="rId13"/>
+      <w:footerReference w:type="even" r:id="rId14"/>
+      <w:footerReference w:type="default" r:id="rId15"/>
+      <w:headerReference w:type="first" r:id="rId16"/>
+      <w:footerReference w:type="first" r:id="rId17"/>
       <w:pgSz w:w="11900" w:h="16840"/>
       <w:pgMar w:top="2873" w:right="1417" w:bottom="1417" w:left="1417" w:header="708" w:footer="708" w:gutter="0"/>
       <w:cols w:space="720"/>
@@ -2604,7 +2665,7 @@
   <w:num w:numId="3" w16cid:durableId="906185340">
     <w:abstractNumId w:val="1"/>
     <w:lvlOverride w:ilvl="0">
-      <w:lvl w:ilvl="0" w:tplc="11F083AA">
+      <w:lvl w:ilvl="0" w:tplc="A9B29FFC">
         <w:start w:val="1"/>
         <w:numFmt w:val="bullet"/>
         <w:lvlText w:val="•"/>
@@ -2631,7 +2692,7 @@
       </w:lvl>
     </w:lvlOverride>
     <w:lvlOverride w:ilvl="1">
-      <w:lvl w:ilvl="1" w:tplc="7ABCEA12">
+      <w:lvl w:ilvl="1" w:tplc="266EA036">
         <w:start w:val="1"/>
         <w:numFmt w:val="bullet"/>
         <w:lvlText w:val="•"/>
@@ -2658,7 +2719,7 @@
       </w:lvl>
     </w:lvlOverride>
     <w:lvlOverride w:ilvl="2">
-      <w:lvl w:ilvl="2" w:tplc="3AECF9C2">
+      <w:lvl w:ilvl="2" w:tplc="C6F068C6">
         <w:start w:val="1"/>
         <w:numFmt w:val="bullet"/>
         <w:lvlText w:val="•"/>
@@ -2685,7 +2746,7 @@
       </w:lvl>
     </w:lvlOverride>
     <w:lvlOverride w:ilvl="3">
-      <w:lvl w:ilvl="3" w:tplc="28C6BB52">
+      <w:lvl w:ilvl="3" w:tplc="F6FEF79A">
         <w:start w:val="1"/>
         <w:numFmt w:val="bullet"/>
         <w:lvlText w:val="•"/>
@@ -2712,7 +2773,7 @@
       </w:lvl>
     </w:lvlOverride>
     <w:lvlOverride w:ilvl="4">
-      <w:lvl w:ilvl="4" w:tplc="E41C8894">
+      <w:lvl w:ilvl="4" w:tplc="8848B58C">
         <w:start w:val="1"/>
         <w:numFmt w:val="bullet"/>
         <w:lvlText w:val="•"/>
@@ -2739,7 +2800,7 @@
       </w:lvl>
     </w:lvlOverride>
     <w:lvlOverride w:ilvl="5">
-      <w:lvl w:ilvl="5" w:tplc="009E00AC">
+      <w:lvl w:ilvl="5" w:tplc="46BE3E6A">
         <w:start w:val="1"/>
         <w:numFmt w:val="bullet"/>
         <w:lvlText w:val="•"/>
@@ -2766,7 +2827,7 @@
       </w:lvl>
     </w:lvlOverride>
     <w:lvlOverride w:ilvl="6">
-      <w:lvl w:ilvl="6" w:tplc="128CC4B8">
+      <w:lvl w:ilvl="6" w:tplc="EA62432A">
         <w:start w:val="1"/>
         <w:numFmt w:val="bullet"/>
         <w:lvlText w:val="•"/>
@@ -2793,7 +2854,7 @@
       </w:lvl>
     </w:lvlOverride>
     <w:lvlOverride w:ilvl="7">
-      <w:lvl w:ilvl="7" w:tplc="7D908828">
+      <w:lvl w:ilvl="7" w:tplc="FEDA758C">
         <w:start w:val="1"/>
         <w:numFmt w:val="bullet"/>
         <w:lvlText w:val="•"/>
@@ -2820,7 +2881,7 @@
       </w:lvl>
     </w:lvlOverride>
     <w:lvlOverride w:ilvl="8">
-      <w:lvl w:ilvl="8" w:tplc="ED543646">
+      <w:lvl w:ilvl="8" w:tplc="F4FAAA0A">
         <w:start w:val="1"/>
         <w:numFmt w:val="bullet"/>
         <w:lvlText w:val="•"/>
@@ -3439,6 +3500,18 @@
       <w:lang w:val="en-US" w:eastAsia="en-US"/>
     </w:rPr>
   </w:style>
+  <w:style w:type="character" w:styleId="Mentionnonrsolue">
+    <w:name w:val="Unresolved Mention"/>
+    <w:basedOn w:val="Policepardfaut"/>
+    <w:uiPriority w:val="99"/>
+    <w:semiHidden/>
+    <w:unhideWhenUsed/>
+    <w:rsid w:val="001A0614"/>
+    <w:rPr>
+      <w:color w:val="605E5C"/>
+      <w:shd w:val="clear" w:color="auto" w:fill="E1DFDD"/>
+    </w:rPr>
+  </w:style>
 </w:styles>
 </file>
 
@@ -4516,15 +4589,6 @@
 </file>
 
 <file path=customXml/item1.xml><?xml version="1.0" encoding="utf-8"?>
-<?mso-contentType ?>
-<FormTemplates xmlns="http://schemas.microsoft.com/sharepoint/v3/contenttype/forms">
-  <Display>DocumentLibraryForm</Display>
-  <Edit>DocumentLibraryForm</Edit>
-  <New>DocumentLibraryForm</New>
-</FormTemplates>
-</file>
-
-<file path=customXml/item2.xml><?xml version="1.0" encoding="utf-8"?>
 <ct:contentTypeSchema xmlns:ct="http://schemas.microsoft.com/office/2006/metadata/contentType" xmlns:ma="http://schemas.microsoft.com/office/2006/metadata/properties/metaAttributes" ct:_="" ma:_="" ma:contentTypeName="Document" ma:contentTypeID="0x01010028ED276C00385949BA0A417A65B209D2" ma:contentTypeVersion="13" ma:contentTypeDescription="Crée un document." ma:contentTypeScope="" ma:versionID="944a4155071c37a8ffc1e8b3dbd1304e">
   <xsd:schema xmlns:xsd="http://www.w3.org/2001/XMLSchema" xmlns:xs="http://www.w3.org/2001/XMLSchema" xmlns:p="http://schemas.microsoft.com/office/2006/metadata/properties" xmlns:ns2="bcaba4a1-593f-4e50-821a-5b554abe4130" xmlns:ns3="8770420b-6072-4c58-ac78-f9e52b2eaffc" targetNamespace="http://schemas.microsoft.com/office/2006/metadata/properties" ma:root="true" ma:fieldsID="ec7bc36bd8c3cacea6cbcacaa86ecc60" ns2:_="" ns3:_="">
     <xsd:import namespace="bcaba4a1-593f-4e50-821a-5b554abe4130"/>
@@ -4731,6 +4795,15 @@
 </ct:contentTypeSchema>
 </file>
 
+<file path=customXml/item2.xml><?xml version="1.0" encoding="utf-8"?>
+<?mso-contentType ?>
+<FormTemplates xmlns="http://schemas.microsoft.com/sharepoint/v3/contenttype/forms">
+  <Display>DocumentLibraryForm</Display>
+  <Edit>DocumentLibraryForm</Edit>
+  <New>DocumentLibraryForm</New>
+</FormTemplates>
+</file>
+
 <file path=customXml/item3.xml><?xml version="1.0" encoding="utf-8"?>
 <p:properties xmlns:p="http://schemas.microsoft.com/office/2006/metadata/properties" xmlns:xsi="http://www.w3.org/2001/XMLSchema-instance" xmlns:pc="http://schemas.microsoft.com/office/infopath/2007/PartnerControls">
   <documentManagement>
@@ -4743,14 +4816,6 @@
 </file>
 
 <file path=customXml/itemProps1.xml><?xml version="1.0" encoding="utf-8"?>
-<ds:datastoreItem xmlns:ds="http://schemas.openxmlformats.org/officeDocument/2006/customXml" ds:itemID="{E4F124DF-A99F-4DAB-80D5-A2401D3EC530}">
-  <ds:schemaRefs>
-    <ds:schemaRef ds:uri="http://schemas.microsoft.com/sharepoint/v3/contenttype/forms"/>
-  </ds:schemaRefs>
-</ds:datastoreItem>
-</file>
-
-<file path=customXml/itemProps2.xml><?xml version="1.0" encoding="utf-8"?>
 <ds:datastoreItem xmlns:ds="http://schemas.openxmlformats.org/officeDocument/2006/customXml" ds:itemID="{E87C9362-DAA3-4CA2-8FA7-79065B86A2C2}">
   <ds:schemaRefs>
     <ds:schemaRef ds:uri="http://schemas.microsoft.com/office/2006/metadata/contentType"/>
@@ -4769,6 +4834,14 @@
 </ds:datastoreItem>
 </file>
 
+<file path=customXml/itemProps2.xml><?xml version="1.0" encoding="utf-8"?>
+<ds:datastoreItem xmlns:ds="http://schemas.openxmlformats.org/officeDocument/2006/customXml" ds:itemID="{E4F124DF-A99F-4DAB-80D5-A2401D3EC530}">
+  <ds:schemaRefs>
+    <ds:schemaRef ds:uri="http://schemas.microsoft.com/sharepoint/v3/contenttype/forms"/>
+  </ds:schemaRefs>
+</ds:datastoreItem>
+</file>
+
 <file path=customXml/itemProps3.xml><?xml version="1.0" encoding="utf-8"?>
 <ds:datastoreItem xmlns:ds="http://schemas.openxmlformats.org/officeDocument/2006/customXml" ds:itemID="{603D897A-4191-4FAF-9563-5B666EE79DC6}">
   <ds:schemaRefs>

</xml_diff>